<commit_message>
New Password for Email
This will be the same with the CAKE-PIE website
</commit_message>
<xml_diff>
--- a/Email account credentials.docx
+++ b/Email account credentials.docx
@@ -14,13 +14,16 @@
           <w:t>caketeamcwu@gmail.com</w:t>
         </w:r>
       </w:hyperlink>
-      <w:bookmarkStart w:id="0" w:name="_GoBack"/>
-      <w:bookmarkEnd w:id="0"/>
     </w:p>
     <w:p>
       <w:r>
-        <w:t>Password: cakePIE480</w:t>
+        <w:t>Password:</w:t>
       </w:r>
+      <w:r>
+        <w:t>480cakePIE</w:t>
+      </w:r>
+      <w:bookmarkStart w:id="0" w:name="_GoBack"/>
+      <w:bookmarkEnd w:id="0"/>
     </w:p>
     <w:sectPr>
       <w:pgSz w:w="12240" w:h="15840"/>

</xml_diff>